<commit_message>
Exam Prep I added.
</commit_message>
<xml_diff>
--- a/13.SolvingPracticalProblems/11. Algorithms-Problem-Solving-Part-II-Exercises.docx
+++ b/13.SolvingPracticalProblems/11. Algorithms-Problem-Solving-Part-II-Exercises.docx
@@ -566,16 +566,16 @@
         <w:tblLook w:val="04a0" w:noVBand="1" w:noHBand="0" w:lastColumn="0" w:firstColumn="1" w:lastRow="0" w:firstRow="1"/>
       </w:tblPr>
       <w:tblGrid>
-        <w:gridCol w:w="1500"/>
-        <w:gridCol w:w="1709"/>
-        <w:gridCol w:w="3780"/>
-        <w:gridCol w:w="3692"/>
+        <w:gridCol w:w="1499"/>
+        <w:gridCol w:w="1708"/>
+        <w:gridCol w:w="3781"/>
+        <w:gridCol w:w="3693"/>
       </w:tblGrid>
       <w:tr>
         <w:trPr/>
         <w:tc>
           <w:tcPr>
-            <w:tcW w:w="1500" w:type="dxa"/>
+            <w:tcW w:w="1499" w:type="dxa"/>
             <w:tcBorders/>
             <w:shd w:color="auto" w:fill="D9D9D9" w:themeFill="background1" w:themeFillShade="d9" w:val="clear"/>
           </w:tcPr>
@@ -599,7 +599,7 @@
         </w:tc>
         <w:tc>
           <w:tcPr>
-            <w:tcW w:w="1709" w:type="dxa"/>
+            <w:tcW w:w="1708" w:type="dxa"/>
             <w:tcBorders/>
             <w:shd w:color="auto" w:fill="D9D9D9" w:themeFill="background1" w:themeFillShade="d9" w:val="clear"/>
           </w:tcPr>
@@ -623,7 +623,7 @@
         </w:tc>
         <w:tc>
           <w:tcPr>
-            <w:tcW w:w="3780" w:type="dxa"/>
+            <w:tcW w:w="3781" w:type="dxa"/>
             <w:tcBorders/>
             <w:shd w:color="auto" w:fill="D9D9D9" w:themeFill="background1" w:themeFillShade="d9" w:val="clear"/>
           </w:tcPr>
@@ -647,7 +647,7 @@
         </w:tc>
         <w:tc>
           <w:tcPr>
-            <w:tcW w:w="3692" w:type="dxa"/>
+            <w:tcW w:w="3693" w:type="dxa"/>
             <w:tcBorders/>
             <w:shd w:color="auto" w:fill="D9D9D9" w:themeFill="background1" w:themeFillShade="d9" w:val="clear"/>
           </w:tcPr>
@@ -674,7 +674,7 @@
         <w:trPr/>
         <w:tc>
           <w:tcPr>
-            <w:tcW w:w="1500" w:type="dxa"/>
+            <w:tcW w:w="1499" w:type="dxa"/>
             <w:tcBorders/>
             <w:shd w:fill="auto" w:val="clear"/>
           </w:tcPr>
@@ -817,7 +817,7 @@
         </w:tc>
         <w:tc>
           <w:tcPr>
-            <w:tcW w:w="1709" w:type="dxa"/>
+            <w:tcW w:w="1708" w:type="dxa"/>
             <w:tcBorders/>
             <w:shd w:fill="auto" w:val="clear"/>
           </w:tcPr>
@@ -840,7 +840,7 @@
         </w:tc>
         <w:tc>
           <w:tcPr>
-            <w:tcW w:w="3780" w:type="dxa"/>
+            <w:tcW w:w="3781" w:type="dxa"/>
             <w:tcBorders/>
             <w:shd w:fill="auto" w:val="clear"/>
           </w:tcPr>
@@ -874,7 +874,7 @@
                         </pic:nvPicPr>
                         <pic:blipFill>
                           <a:blip r:embed="rId3"/>
-                          <a:srcRect l="22503" t="18557" r="37206" b="13309"/>
+                          <a:srcRect l="22508" t="18557" r="37213" b="13309"/>
                           <a:stretch>
                             <a:fillRect/>
                           </a:stretch>
@@ -898,7 +898,7 @@
         </w:tc>
         <w:tc>
           <w:tcPr>
-            <w:tcW w:w="3692" w:type="dxa"/>
+            <w:tcW w:w="3693" w:type="dxa"/>
             <w:tcBorders/>
             <w:shd w:fill="auto" w:val="clear"/>
           </w:tcPr>
@@ -1801,14 +1801,14 @@
         <w:tblLook w:val="04a0" w:noVBand="1" w:noHBand="0" w:lastColumn="0" w:firstColumn="1" w:lastRow="0" w:firstRow="1"/>
       </w:tblPr>
       <w:tblGrid>
-        <w:gridCol w:w="3256"/>
-        <w:gridCol w:w="7167"/>
+        <w:gridCol w:w="3685"/>
+        <w:gridCol w:w="6738"/>
       </w:tblGrid>
       <w:tr>
         <w:trPr/>
         <w:tc>
           <w:tcPr>
-            <w:tcW w:w="3256" w:type="dxa"/>
+            <w:tcW w:w="3685" w:type="dxa"/>
             <w:tcBorders/>
             <w:shd w:color="auto" w:fill="D9D9D9" w:val="clear"/>
           </w:tcPr>
@@ -1833,7 +1833,7 @@
         </w:tc>
         <w:tc>
           <w:tcPr>
-            <w:tcW w:w="7167" w:type="dxa"/>
+            <w:tcW w:w="6738" w:type="dxa"/>
             <w:tcBorders/>
             <w:shd w:color="auto" w:fill="D9D9D9" w:val="clear"/>
           </w:tcPr>
@@ -1863,7 +1863,7 @@
         </w:trPr>
         <w:tc>
           <w:tcPr>
-            <w:tcW w:w="3256" w:type="dxa"/>
+            <w:tcW w:w="3685" w:type="dxa"/>
             <w:tcBorders/>
             <w:shd w:fill="auto" w:val="clear"/>
           </w:tcPr>
@@ -2110,7 +2110,7 @@
         </w:tc>
         <w:tc>
           <w:tcPr>
-            <w:tcW w:w="7167" w:type="dxa"/>
+            <w:tcW w:w="6738" w:type="dxa"/>
             <w:vMerge w:val="restart"/>
             <w:tcBorders/>
             <w:shd w:fill="auto" w:val="clear"/>
@@ -2194,6 +2194,7 @@
               </w:numPr>
               <w:spacing w:lineRule="auto" w:line="240" w:before="80" w:after="80"/>
               <w:ind w:left="494" w:hanging="284"/>
+              <w:contextualSpacing/>
               <w:rPr/>
             </w:pPr>
             <w:r>
@@ -2220,6 +2221,7 @@
               </w:numPr>
               <w:spacing w:lineRule="auto" w:line="240" w:before="80" w:after="80"/>
               <w:ind w:left="494" w:hanging="284"/>
+              <w:contextualSpacing/>
               <w:rPr/>
             </w:pPr>
             <w:r>
@@ -2246,6 +2248,7 @@
               </w:numPr>
               <w:spacing w:lineRule="auto" w:line="240" w:before="80" w:after="80"/>
               <w:ind w:left="494" w:hanging="284"/>
+              <w:contextualSpacing/>
               <w:rPr/>
             </w:pPr>
             <w:r>
@@ -2283,6 +2286,7 @@
               </w:numPr>
               <w:spacing w:lineRule="auto" w:line="240" w:before="80" w:after="80"/>
               <w:ind w:left="494" w:hanging="284"/>
+              <w:contextualSpacing/>
               <w:rPr/>
             </w:pPr>
             <w:r>
@@ -2309,6 +2313,7 @@
               </w:numPr>
               <w:spacing w:lineRule="auto" w:line="240" w:before="80" w:after="80"/>
               <w:ind w:left="494" w:hanging="284"/>
+              <w:contextualSpacing/>
               <w:rPr/>
             </w:pPr>
             <w:r>
@@ -2325,6 +2330,7 @@
               </w:numPr>
               <w:spacing w:lineRule="auto" w:line="240" w:before="80" w:after="80"/>
               <w:ind w:left="917" w:hanging="283"/>
+              <w:contextualSpacing/>
               <w:rPr/>
             </w:pPr>
             <w:r>
@@ -2381,6 +2387,7 @@
               </w:numPr>
               <w:spacing w:lineRule="auto" w:line="240" w:before="80" w:after="80"/>
               <w:ind w:left="917" w:hanging="283"/>
+              <w:contextualSpacing/>
               <w:rPr/>
             </w:pPr>
             <w:r>
@@ -2427,6 +2434,7 @@
               </w:numPr>
               <w:spacing w:lineRule="auto" w:line="240" w:before="80" w:after="80"/>
               <w:ind w:left="494" w:hanging="284"/>
+              <w:contextualSpacing/>
               <w:rPr/>
             </w:pPr>
             <w:r>
@@ -2452,7 +2460,7 @@
         </w:trPr>
         <w:tc>
           <w:tcPr>
-            <w:tcW w:w="3256" w:type="dxa"/>
+            <w:tcW w:w="3685" w:type="dxa"/>
             <w:tcBorders/>
             <w:shd w:color="auto" w:fill="D9D9D9" w:themeFill="background1" w:themeFillShade="d9" w:val="clear"/>
           </w:tcPr>
@@ -2477,7 +2485,7 @@
         </w:tc>
         <w:tc>
           <w:tcPr>
-            <w:tcW w:w="7167" w:type="dxa"/>
+            <w:tcW w:w="6738" w:type="dxa"/>
             <w:vMerge w:val="continue"/>
             <w:tcBorders/>
             <w:shd w:fill="auto" w:val="clear"/>
@@ -2500,7 +2508,7 @@
         </w:trPr>
         <w:tc>
           <w:tcPr>
-            <w:tcW w:w="3256" w:type="dxa"/>
+            <w:tcW w:w="3685" w:type="dxa"/>
             <w:tcBorders/>
             <w:shd w:fill="auto" w:val="clear"/>
           </w:tcPr>
@@ -2537,7 +2545,7 @@
         </w:tc>
         <w:tc>
           <w:tcPr>
-            <w:tcW w:w="7167" w:type="dxa"/>
+            <w:tcW w:w="6738" w:type="dxa"/>
             <w:vMerge w:val="continue"/>
             <w:tcBorders/>
             <w:shd w:fill="auto" w:val="clear"/>
@@ -2584,14 +2592,14 @@
         <w:tblLook w:val="04a0" w:noVBand="1" w:noHBand="0" w:lastColumn="0" w:firstColumn="1" w:lastRow="0" w:firstRow="1"/>
       </w:tblPr>
       <w:tblGrid>
-        <w:gridCol w:w="3263"/>
-        <w:gridCol w:w="7165"/>
+        <w:gridCol w:w="3515"/>
+        <w:gridCol w:w="6913"/>
       </w:tblGrid>
       <w:tr>
         <w:trPr/>
         <w:tc>
           <w:tcPr>
-            <w:tcW w:w="3263" w:type="dxa"/>
+            <w:tcW w:w="3515" w:type="dxa"/>
             <w:tcBorders/>
             <w:shd w:color="auto" w:fill="D9D9D9" w:val="clear"/>
           </w:tcPr>
@@ -2616,7 +2624,7 @@
         </w:tc>
         <w:tc>
           <w:tcPr>
-            <w:tcW w:w="7165" w:type="dxa"/>
+            <w:tcW w:w="6913" w:type="dxa"/>
             <w:tcBorders/>
             <w:shd w:color="auto" w:fill="D9D9D9" w:val="clear"/>
           </w:tcPr>
@@ -2646,7 +2654,7 @@
         </w:trPr>
         <w:tc>
           <w:tcPr>
-            <w:tcW w:w="3263" w:type="dxa"/>
+            <w:tcW w:w="3515" w:type="dxa"/>
             <w:tcBorders/>
             <w:shd w:fill="auto" w:val="clear"/>
           </w:tcPr>
@@ -2908,7 +2916,7 @@
         </w:tc>
         <w:tc>
           <w:tcPr>
-            <w:tcW w:w="7165" w:type="dxa"/>
+            <w:tcW w:w="6913" w:type="dxa"/>
             <w:vMerge w:val="restart"/>
             <w:tcBorders/>
             <w:shd w:fill="auto" w:val="clear"/>
@@ -2994,6 +3002,7 @@
               </w:numPr>
               <w:spacing w:lineRule="auto" w:line="240" w:before="80" w:after="80"/>
               <w:ind w:left="494" w:hanging="284"/>
+              <w:contextualSpacing/>
               <w:rPr/>
             </w:pPr>
             <w:r>
@@ -3020,6 +3029,7 @@
               </w:numPr>
               <w:spacing w:lineRule="auto" w:line="240" w:before="80" w:after="80"/>
               <w:ind w:left="494" w:hanging="284"/>
+              <w:contextualSpacing/>
               <w:rPr/>
             </w:pPr>
             <w:r>
@@ -3046,6 +3056,7 @@
               </w:numPr>
               <w:spacing w:lineRule="auto" w:line="240" w:before="80" w:after="80"/>
               <w:ind w:left="494" w:hanging="284"/>
+              <w:contextualSpacing/>
               <w:rPr/>
             </w:pPr>
             <w:r>
@@ -3085,7 +3096,7 @@
         </w:trPr>
         <w:tc>
           <w:tcPr>
-            <w:tcW w:w="3263" w:type="dxa"/>
+            <w:tcW w:w="3515" w:type="dxa"/>
             <w:tcBorders/>
             <w:shd w:color="auto" w:fill="D9D9D9" w:themeFill="background1" w:themeFillShade="d9" w:val="clear"/>
             <w:vAlign w:val="center"/>
@@ -3111,7 +3122,7 @@
         </w:tc>
         <w:tc>
           <w:tcPr>
-            <w:tcW w:w="7165" w:type="dxa"/>
+            <w:tcW w:w="6913" w:type="dxa"/>
             <w:vMerge w:val="continue"/>
             <w:tcBorders/>
             <w:shd w:color="auto" w:fill="D9D9D9" w:themeFill="background1" w:themeFillShade="d9" w:val="clear"/>
@@ -3142,7 +3153,7 @@
         </w:trPr>
         <w:tc>
           <w:tcPr>
-            <w:tcW w:w="3263" w:type="dxa"/>
+            <w:tcW w:w="3515" w:type="dxa"/>
             <w:tcBorders/>
             <w:shd w:fill="auto" w:val="clear"/>
           </w:tcPr>
@@ -3164,7 +3175,7 @@
         </w:tc>
         <w:tc>
           <w:tcPr>
-            <w:tcW w:w="7165" w:type="dxa"/>
+            <w:tcW w:w="6913" w:type="dxa"/>
             <w:vMerge w:val="continue"/>
             <w:tcBorders/>
             <w:shd w:fill="auto" w:val="clear"/>
@@ -4046,15 +4057,15 @@
         <w:tblLook w:val="04a0" w:noVBand="1" w:noHBand="0" w:lastColumn="0" w:firstColumn="1" w:lastRow="0" w:firstRow="1"/>
       </w:tblPr>
       <w:tblGrid>
-        <w:gridCol w:w="3059"/>
-        <w:gridCol w:w="2069"/>
-        <w:gridCol w:w="5132"/>
+        <w:gridCol w:w="3058"/>
+        <w:gridCol w:w="2068"/>
+        <w:gridCol w:w="5134"/>
       </w:tblGrid>
       <w:tr>
         <w:trPr/>
         <w:tc>
           <w:tcPr>
-            <w:tcW w:w="3059" w:type="dxa"/>
+            <w:tcW w:w="3058" w:type="dxa"/>
             <w:tcBorders>
               <w:top w:val="single" w:sz="8" w:space="0" w:color="000000"/>
               <w:left w:val="single" w:sz="8" w:space="0" w:color="000000"/>
@@ -4082,7 +4093,7 @@
         </w:tc>
         <w:tc>
           <w:tcPr>
-            <w:tcW w:w="2069" w:type="dxa"/>
+            <w:tcW w:w="2068" w:type="dxa"/>
             <w:tcBorders>
               <w:top w:val="single" w:sz="8" w:space="0" w:color="000000"/>
               <w:left w:val="single" w:sz="8" w:space="0" w:color="000000"/>
@@ -4110,7 +4121,7 @@
         </w:tc>
         <w:tc>
           <w:tcPr>
-            <w:tcW w:w="5132" w:type="dxa"/>
+            <w:tcW w:w="5134" w:type="dxa"/>
             <w:tcBorders>
               <w:top w:val="single" w:sz="8" w:space="0" w:color="000000"/>
               <w:left w:val="single" w:sz="8" w:space="0" w:color="000000"/>
@@ -4149,7 +4160,7 @@
         </w:trPr>
         <w:tc>
           <w:tcPr>
-            <w:tcW w:w="3059" w:type="dxa"/>
+            <w:tcW w:w="3058" w:type="dxa"/>
             <w:tcBorders>
               <w:top w:val="single" w:sz="8" w:space="0" w:color="000000"/>
               <w:left w:val="single" w:sz="8" w:space="0" w:color="000000"/>
@@ -4311,7 +4322,7 @@
         </w:tc>
         <w:tc>
           <w:tcPr>
-            <w:tcW w:w="2069" w:type="dxa"/>
+            <w:tcW w:w="2068" w:type="dxa"/>
             <w:tcBorders>
               <w:top w:val="single" w:sz="8" w:space="0" w:color="000000"/>
               <w:left w:val="single" w:sz="8" w:space="0" w:color="000000"/>
@@ -4338,7 +4349,7 @@
         </w:tc>
         <w:tc>
           <w:tcPr>
-            <w:tcW w:w="5132" w:type="dxa"/>
+            <w:tcW w:w="5134" w:type="dxa"/>
             <w:tcBorders>
               <w:top w:val="single" w:sz="8" w:space="0" w:color="000000"/>
               <w:left w:val="single" w:sz="8" w:space="0" w:color="000000"/>
@@ -4390,7 +4401,7 @@
         </w:trPr>
         <w:tc>
           <w:tcPr>
-            <w:tcW w:w="3059" w:type="dxa"/>
+            <w:tcW w:w="3058" w:type="dxa"/>
             <w:tcBorders>
               <w:top w:val="single" w:sz="8" w:space="0" w:color="000000"/>
               <w:left w:val="single" w:sz="8" w:space="0" w:color="000000"/>
@@ -4552,7 +4563,7 @@
         </w:tc>
         <w:tc>
           <w:tcPr>
-            <w:tcW w:w="2069" w:type="dxa"/>
+            <w:tcW w:w="2068" w:type="dxa"/>
             <w:tcBorders>
               <w:top w:val="single" w:sz="8" w:space="0" w:color="000000"/>
               <w:left w:val="single" w:sz="8" w:space="0" w:color="000000"/>
@@ -4579,7 +4590,7 @@
         </w:tc>
         <w:tc>
           <w:tcPr>
-            <w:tcW w:w="5132" w:type="dxa"/>
+            <w:tcW w:w="5134" w:type="dxa"/>
             <w:tcBorders>
               <w:top w:val="single" w:sz="8" w:space="0" w:color="000000"/>
               <w:left w:val="single" w:sz="8" w:space="0" w:color="000000"/>
@@ -4617,7 +4628,7 @@
         </w:trPr>
         <w:tc>
           <w:tcPr>
-            <w:tcW w:w="3059" w:type="dxa"/>
+            <w:tcW w:w="3058" w:type="dxa"/>
             <w:tcBorders>
               <w:top w:val="single" w:sz="8" w:space="0" w:color="000000"/>
               <w:left w:val="single" w:sz="8" w:space="0" w:color="000000"/>
@@ -4914,7 +4925,7 @@
         </w:tc>
         <w:tc>
           <w:tcPr>
-            <w:tcW w:w="2069" w:type="dxa"/>
+            <w:tcW w:w="2068" w:type="dxa"/>
             <w:tcBorders>
               <w:top w:val="single" w:sz="8" w:space="0" w:color="000000"/>
               <w:left w:val="single" w:sz="8" w:space="0" w:color="000000"/>
@@ -4941,7 +4952,7 @@
         </w:tc>
         <w:tc>
           <w:tcPr>
-            <w:tcW w:w="5132" w:type="dxa"/>
+            <w:tcW w:w="5134" w:type="dxa"/>
             <w:tcBorders>
               <w:top w:val="single" w:sz="8" w:space="0" w:color="000000"/>
               <w:left w:val="single" w:sz="8" w:space="0" w:color="000000"/>
@@ -5027,18 +5038,18 @@
       <mc:AlternateContent>
         <mc:Choice Requires="wps">
           <w:drawing>
-            <wp:anchor behindDoc="1" distT="0" distB="0" distL="114300" distR="114300" simplePos="0" locked="0" layoutInCell="1" allowOverlap="1" relativeHeight="25">
+            <wp:anchor behindDoc="1" distT="45720" distB="45720" distL="114300" distR="114300" simplePos="0" locked="0" layoutInCell="1" allowOverlap="1" relativeHeight="7">
               <wp:simplePos x="0" y="0"/>
               <wp:positionH relativeFrom="column">
-                <wp:posOffset>-3810</wp:posOffset>
+                <wp:posOffset>1577340</wp:posOffset>
               </wp:positionH>
               <wp:positionV relativeFrom="paragraph">
-                <wp:posOffset>142240</wp:posOffset>
+                <wp:posOffset>176530</wp:posOffset>
               </wp:positionV>
-              <wp:extent cx="4641850" cy="1270"/>
+              <wp:extent cx="5033645" cy="514350"/>
               <wp:effectExtent l="0" t="0" r="0" b="0"/>
-              <wp:wrapNone/>
-              <wp:docPr id="4" name="Straight Connector 1"/>
+              <wp:wrapSquare wrapText="bothSides"/>
+              <wp:docPr id="4" name="Image1"/>
               <a:graphic xmlns:a="http://schemas.openxmlformats.org/drawingml/2006/main">
                 <a:graphicData uri="http://schemas.microsoft.com/office/word/2010/wordprocessingShape">
                   <wps:wsp>
@@ -5046,16 +5057,14 @@
                     <wps:spPr>
                       <a:xfrm>
                         <a:off x="0" y="0"/>
-                        <a:ext cx="6614280" cy="0"/>
+                        <a:ext cx="5033160" cy="513720"/>
                       </a:xfrm>
-                      <a:prstGeom prst="line">
+                      <a:prstGeom prst="rect">
                         <a:avLst/>
                       </a:prstGeom>
-                      <a:ln w="12600">
-                        <a:solidFill>
-                          <a:srgbClr val="f37123"/>
-                        </a:solidFill>
-                        <a:round/>
+                      <a:noFill/>
+                      <a:ln>
+                        <a:noFill/>
                       </a:ln>
                     </wps:spPr>
                     <wps:style>
@@ -5064,50 +5073,6 @@
                       <a:effectRef idx="0"/>
                       <a:fontRef idx="minor"/>
                     </wps:style>
-                    <wps:bodyPr/>
-                  </wps:wsp>
-                </a:graphicData>
-              </a:graphic>
-            </wp:anchor>
-          </w:drawing>
-        </mc:Choice>
-        <mc:Fallback>
-          <w:pict>
-            <v:line id="shape_0" from="-0.3pt,11.2pt" to="520.45pt,11.2pt" ID="Straight Connector 1" stroked="t" style="position:absolute">
-              <v:stroke color="#f37123" weight="12600" joinstyle="round" endcap="flat"/>
-              <v:fill o:detectmouseclick="t" on="false"/>
-            </v:line>
-          </w:pict>
-        </mc:Fallback>
-      </mc:AlternateContent>
-    </w:r>
-    <w:r>
-      <mc:AlternateContent>
-        <mc:Choice Requires="wps">
-          <w:drawing>
-            <wp:anchor behindDoc="0" distT="45720" distB="45720" distL="114300" distR="114300" simplePos="0" locked="0" layoutInCell="1" allowOverlap="1" relativeHeight="7">
-              <wp:simplePos x="0" y="0"/>
-              <wp:positionH relativeFrom="column">
-                <wp:posOffset>1577340</wp:posOffset>
-              </wp:positionH>
-              <wp:positionV relativeFrom="paragraph">
-                <wp:posOffset>176530</wp:posOffset>
-              </wp:positionV>
-              <wp:extent cx="5033010" cy="513715"/>
-              <wp:effectExtent l="0" t="0" r="0" b="0"/>
-              <wp:wrapSquare wrapText="bothSides"/>
-              <wp:docPr id="5" name=""/>
-              <a:graphic xmlns:a="http://schemas.openxmlformats.org/drawingml/2006/main">
-                <a:graphicData uri="http://schemas.microsoft.com/office/word/2010/wordprocessingShape">
-                  <wps:wsp>
-                    <wps:cNvSpPr txBox="1"/>
-                    <wps:spPr>
-                      <a:xfrm>
-                        <a:off x="0" y="0"/>
-                        <a:ext cx="5033010" cy="513715"/>
-                      </a:xfrm>
-                      <a:prstGeom prst="rect"/>
-                    </wps:spPr>
                     <wps:txbx>
                       <w:txbxContent>
                         <w:p>
@@ -5634,7 +5599,7 @@
                         </w:p>
                       </w:txbxContent>
                     </wps:txbx>
-                    <wps:bodyPr anchor="t" lIns="17780" tIns="43180" rIns="17780" bIns="17780">
+                    <wps:bodyPr lIns="17640" rIns="17640" tIns="43200" bIns="17640">
                       <a:noAutofit/>
                     </wps:bodyPr>
                   </wps:wsp>
@@ -5645,8 +5610,11 @@
         </mc:Choice>
         <mc:Fallback>
           <w:pict>
-            <v:rect stroked="f" strokeweight="0pt" style="position:absolute;rotation:0;width:396.3pt;height:40.45pt;mso-wrap-distance-left:9pt;mso-wrap-distance-right:9pt;mso-wrap-distance-top:3.6pt;mso-wrap-distance-bottom:3.6pt;margin-top:13.9pt;mso-position-vertical-relative:text;margin-left:124.2pt;mso-position-horizontal-relative:text">
-              <v:textbox inset="0.0194444444444444in,0.0472222222222222in,0.0194444444444444in,0.0194444444444444in">
+            <v:rect id="shape_0" ID="Image1" stroked="f" style="position:absolute;margin-left:124.2pt;margin-top:13.9pt;width:396.25pt;height:40.4pt">
+              <w10:wrap type="square"/>
+              <v:fill o:detectmouseclick="t" on="false"/>
+              <v:stroke color="#3465a4" joinstyle="round" endcap="flat"/>
+              <v:textbox>
                 <w:txbxContent>
                   <w:p>
                     <w:pPr>
@@ -6172,17 +6140,14 @@
                   </w:p>
                 </w:txbxContent>
               </v:textbox>
-              <w10:wrap type="square"/>
             </v:rect>
           </w:pict>
         </mc:Fallback>
       </mc:AlternateContent>
-    </w:r>
-    <w:r>
       <mc:AlternateContent>
         <mc:Choice Requires="wps">
           <w:drawing>
-            <wp:anchor behindDoc="1" distT="0" distB="0" distL="114300" distR="114300" simplePos="0" locked="0" layoutInCell="1" allowOverlap="1" relativeHeight="13">
+            <wp:anchor behindDoc="1" distT="0" distB="0" distL="0" distR="0" simplePos="0" locked="0" layoutInCell="1" allowOverlap="1" relativeHeight="13">
               <wp:simplePos x="0" y="0"/>
               <wp:positionH relativeFrom="column">
                 <wp:posOffset>1574800</wp:posOffset>
@@ -6190,21 +6155,33 @@
               <wp:positionV relativeFrom="paragraph">
                 <wp:posOffset>424815</wp:posOffset>
               </wp:positionV>
-              <wp:extent cx="570230" cy="200025"/>
+              <wp:extent cx="570865" cy="200660"/>
               <wp:effectExtent l="0" t="0" r="0" b="0"/>
               <wp:wrapNone/>
-              <wp:docPr id="26" name=""/>
+              <wp:docPr id="26" name="Image2"/>
               <a:graphic xmlns:a="http://schemas.openxmlformats.org/drawingml/2006/main">
                 <a:graphicData uri="http://schemas.microsoft.com/office/word/2010/wordprocessingShape">
                   <wps:wsp>
-                    <wps:cNvSpPr txBox="1"/>
+                    <wps:cNvSpPr/>
                     <wps:spPr>
                       <a:xfrm>
                         <a:off x="0" y="0"/>
-                        <a:ext cx="570230" cy="200025"/>
+                        <a:ext cx="570240" cy="200160"/>
                       </a:xfrm>
-                      <a:prstGeom prst="rect"/>
+                      <a:prstGeom prst="rect">
+                        <a:avLst/>
+                      </a:prstGeom>
+                      <a:noFill/>
+                      <a:ln>
+                        <a:noFill/>
+                      </a:ln>
                     </wps:spPr>
+                    <wps:style>
+                      <a:lnRef idx="0"/>
+                      <a:fillRef idx="0"/>
+                      <a:effectRef idx="0"/>
+                      <a:fontRef idx="minor"/>
+                    </wps:style>
                     <wps:txbx>
                       <w:txbxContent>
                         <w:p>
@@ -6223,7 +6200,7 @@
                         </w:p>
                       </w:txbxContent>
                     </wps:txbx>
-                    <wps:bodyPr anchor="t" lIns="17780" tIns="0" rIns="0" bIns="0">
+                    <wps:bodyPr lIns="17640" rIns="0" tIns="0" bIns="0">
                       <a:noAutofit/>
                     </wps:bodyPr>
                   </wps:wsp>
@@ -6234,8 +6211,11 @@
         </mc:Choice>
         <mc:Fallback>
           <w:pict>
-            <v:rect stroked="f" strokeweight="0pt" style="position:absolute;rotation:0;width:44.9pt;height:15.75pt;mso-wrap-distance-left:9pt;mso-wrap-distance-right:9pt;mso-wrap-distance-top:0pt;mso-wrap-distance-bottom:0pt;margin-top:33.45pt;mso-position-vertical-relative:text;margin-left:124pt;mso-position-horizontal-relative:text">
-              <v:textbox inset="0.0194444444444444in,0in,0in,0in">
+            <v:rect id="shape_0" ID="Image2" stroked="f" style="position:absolute;margin-left:124pt;margin-top:33.45pt;width:44.85pt;height:15.7pt">
+              <w10:wrap type="square"/>
+              <v:fill o:detectmouseclick="t" on="false"/>
+              <v:stroke color="#3465a4" joinstyle="round" endcap="flat"/>
+              <v:textbox>
                 <w:txbxContent>
                   <w:p>
                     <w:pPr>
@@ -6257,12 +6237,10 @@
           </w:pict>
         </mc:Fallback>
       </mc:AlternateContent>
-    </w:r>
-    <w:r>
       <mc:AlternateContent>
         <mc:Choice Requires="wps">
           <w:drawing>
-            <wp:anchor behindDoc="0" distT="45720" distB="45720" distL="114300" distR="114300" simplePos="0" locked="0" layoutInCell="1" allowOverlap="1" relativeHeight="19">
+            <wp:anchor behindDoc="1" distT="45720" distB="45720" distL="114300" distR="114300" simplePos="0" locked="0" layoutInCell="1" allowOverlap="1" relativeHeight="19">
               <wp:simplePos x="0" y="0"/>
               <wp:positionH relativeFrom="column">
                 <wp:posOffset>12700</wp:posOffset>
@@ -6270,21 +6248,33 @@
               <wp:positionV relativeFrom="paragraph">
                 <wp:posOffset>174625</wp:posOffset>
               </wp:positionV>
-              <wp:extent cx="1563370" cy="513715"/>
+              <wp:extent cx="1564005" cy="514350"/>
               <wp:effectExtent l="0" t="0" r="0" b="0"/>
               <wp:wrapSquare wrapText="bothSides"/>
-              <wp:docPr id="27" name=""/>
+              <wp:docPr id="28" name="Image3"/>
               <a:graphic xmlns:a="http://schemas.openxmlformats.org/drawingml/2006/main">
                 <a:graphicData uri="http://schemas.microsoft.com/office/word/2010/wordprocessingShape">
                   <wps:wsp>
-                    <wps:cNvSpPr txBox="1"/>
+                    <wps:cNvSpPr/>
                     <wps:spPr>
                       <a:xfrm>
                         <a:off x="0" y="0"/>
-                        <a:ext cx="1563370" cy="513715"/>
+                        <a:ext cx="1563480" cy="513720"/>
                       </a:xfrm>
-                      <a:prstGeom prst="rect"/>
+                      <a:prstGeom prst="rect">
+                        <a:avLst/>
+                      </a:prstGeom>
+                      <a:noFill/>
+                      <a:ln>
+                        <a:noFill/>
+                      </a:ln>
                     </wps:spPr>
+                    <wps:style>
+                      <a:lnRef idx="0"/>
+                      <a:fillRef idx="0"/>
+                      <a:effectRef idx="0"/>
+                      <a:fontRef idx="minor"/>
+                    </wps:style>
                     <wps:txbx>
                       <w:txbxContent>
                         <w:p>
@@ -6299,7 +6289,7 @@
                               <wp:inline distT="0" distB="0" distL="0" distR="0">
                                 <wp:extent cx="1360805" cy="439420"/>
                                 <wp:effectExtent l="0" t="0" r="0" b="0"/>
-                                <wp:docPr id="28" name="Picture 11" descr=""/>
+                                <wp:docPr id="30" name="Picture 11" descr=""/>
                                 <wp:cNvGraphicFramePr>
                                   <a:graphicFrameLocks xmlns:a="http://schemas.openxmlformats.org/drawingml/2006/main" noChangeAspect="1"/>
                                 </wp:cNvGraphicFramePr>
@@ -6307,7 +6297,7 @@
                                   <a:graphicData uri="http://schemas.openxmlformats.org/drawingml/2006/picture">
                                     <pic:pic xmlns:pic="http://schemas.openxmlformats.org/drawingml/2006/picture">
                                       <pic:nvPicPr>
-                                        <pic:cNvPr id="28" name="Picture 11" descr=""/>
+                                        <pic:cNvPr id="30" name="Picture 11" descr=""/>
                                         <pic:cNvPicPr>
                                           <a:picLocks noChangeAspect="1" noChangeArrowheads="1"/>
                                         </pic:cNvPicPr>
@@ -6336,7 +6326,7 @@
                         </w:p>
                       </w:txbxContent>
                     </wps:txbx>
-                    <wps:bodyPr anchor="t" lIns="17780" tIns="17780" rIns="17780" bIns="17780">
+                    <wps:bodyPr lIns="17640" rIns="17640" tIns="17640" bIns="17640">
                       <a:noAutofit/>
                     </wps:bodyPr>
                   </wps:wsp>
@@ -6347,8 +6337,11 @@
         </mc:Choice>
         <mc:Fallback>
           <w:pict>
-            <v:rect stroked="f" strokeweight="0pt" style="position:absolute;rotation:0;width:123.1pt;height:40.45pt;mso-wrap-distance-left:9pt;mso-wrap-distance-right:9pt;mso-wrap-distance-top:3.6pt;mso-wrap-distance-bottom:3.6pt;margin-top:13.75pt;mso-position-vertical-relative:text;margin-left:1pt;mso-position-horizontal-relative:text">
-              <v:textbox inset="0.0194444444444444in,0.0194444444444444in,0.0194444444444444in,0.0194444444444444in">
+            <v:rect id="shape_0" ID="Image3" stroked="f" style="position:absolute;margin-left:1pt;margin-top:13.75pt;width:123.05pt;height:40.4pt">
+              <w10:wrap type="none"/>
+              <v:fill o:detectmouseclick="t" on="false"/>
+              <v:stroke color="#3465a4" joinstyle="round" endcap="flat"/>
+              <v:textbox>
                 <w:txbxContent>
                   <w:p>
                     <w:pPr>
@@ -6362,7 +6355,7 @@
                         <wp:inline distT="0" distB="0" distL="0" distR="0">
                           <wp:extent cx="1360805" cy="439420"/>
                           <wp:effectExtent l="0" t="0" r="0" b="0"/>
-                          <wp:docPr id="29" name="Picture 11" descr=""/>
+                          <wp:docPr id="31" name="Picture 11" descr=""/>
                           <wp:cNvGraphicFramePr>
                             <a:graphicFrameLocks xmlns:a="http://schemas.openxmlformats.org/drawingml/2006/main" noChangeAspect="1"/>
                           </wp:cNvGraphicFramePr>
@@ -6370,7 +6363,7 @@
                             <a:graphicData uri="http://schemas.openxmlformats.org/drawingml/2006/picture">
                               <pic:pic xmlns:pic="http://schemas.openxmlformats.org/drawingml/2006/picture">
                                 <pic:nvPicPr>
-                                  <pic:cNvPr id="29" name="Picture 11" descr=""/>
+                                  <pic:cNvPr id="31" name="Picture 11" descr=""/>
                                   <pic:cNvPicPr>
                                     <a:picLocks noChangeAspect="1" noChangeArrowheads="1"/>
                                   </pic:cNvPicPr>
@@ -6399,17 +6392,70 @@
                   </w:p>
                 </w:txbxContent>
               </v:textbox>
-              <w10:wrap type="square"/>
             </v:rect>
           </w:pict>
         </mc:Fallback>
       </mc:AlternateContent>
-    </w:r>
-    <w:r>
       <mc:AlternateContent>
         <mc:Choice Requires="wps">
           <w:drawing>
-            <wp:anchor behindDoc="1" distT="0" distB="0" distL="114300" distR="114300" simplePos="0" locked="0" layoutInCell="1" allowOverlap="1" relativeHeight="34">
+            <wp:anchor behindDoc="1" distT="0" distB="0" distL="0" distR="0" simplePos="0" locked="0" layoutInCell="1" allowOverlap="1" relativeHeight="25">
+              <wp:simplePos x="0" y="0"/>
+              <wp:positionH relativeFrom="column">
+                <wp:posOffset>-3175</wp:posOffset>
+              </wp:positionH>
+              <wp:positionV relativeFrom="paragraph">
+                <wp:posOffset>142240</wp:posOffset>
+              </wp:positionV>
+              <wp:extent cx="4642485" cy="1270"/>
+              <wp:effectExtent l="0" t="0" r="0" b="0"/>
+              <wp:wrapNone/>
+              <wp:docPr id="32" name="Straight Connector 1"/>
+              <a:graphic xmlns:a="http://schemas.openxmlformats.org/drawingml/2006/main">
+                <a:graphicData uri="http://schemas.microsoft.com/office/word/2010/wordprocessingShape">
+                  <wps:wsp>
+                    <wps:cNvSpPr/>
+                    <wps:spPr>
+                      <a:xfrm>
+                        <a:off x="0" y="0"/>
+                        <a:ext cx="4641840" cy="0"/>
+                      </a:xfrm>
+                      <a:prstGeom prst="line">
+                        <a:avLst/>
+                      </a:prstGeom>
+                      <a:ln w="12600">
+                        <a:solidFill>
+                          <a:srgbClr val="f37123"/>
+                        </a:solidFill>
+                        <a:round/>
+                      </a:ln>
+                    </wps:spPr>
+                    <wps:style>
+                      <a:lnRef idx="0"/>
+                      <a:fillRef idx="0"/>
+                      <a:effectRef idx="0"/>
+                      <a:fontRef idx="minor"/>
+                    </wps:style>
+                    <wps:bodyPr/>
+                  </wps:wsp>
+                </a:graphicData>
+              </a:graphic>
+            </wp:anchor>
+          </w:drawing>
+        </mc:Choice>
+        <mc:Fallback>
+          <w:pict>
+            <v:line id="shape_0" from="-0.25pt,11.2pt" to="365.2pt,11.2pt" ID="Straight Connector 1" stroked="t" style="position:absolute">
+              <v:stroke color="#f37123" weight="12600" joinstyle="round" endcap="flat"/>
+              <v:fill o:detectmouseclick="t" on="false"/>
+            </v:line>
+          </w:pict>
+        </mc:Fallback>
+      </mc:AlternateContent>
+      <mc:AlternateContent>
+        <mc:Choice Requires="wps">
+          <w:drawing>
+            <wp:anchor behindDoc="1" distT="0" distB="0" distL="0" distR="0" simplePos="0" locked="0" layoutInCell="1" allowOverlap="1" relativeHeight="34">
               <wp:simplePos x="0" y="0"/>
               <wp:positionH relativeFrom="column">
                 <wp:posOffset>5670550</wp:posOffset>
@@ -6417,21 +6463,33 @@
               <wp:positionV relativeFrom="paragraph">
                 <wp:posOffset>426085</wp:posOffset>
               </wp:positionV>
-              <wp:extent cx="900430" cy="202565"/>
+              <wp:extent cx="901065" cy="203200"/>
               <wp:effectExtent l="0" t="0" r="0" b="0"/>
               <wp:wrapNone/>
-              <wp:docPr id="30" name=""/>
+              <wp:docPr id="33" name="Image4"/>
               <a:graphic xmlns:a="http://schemas.openxmlformats.org/drawingml/2006/main">
                 <a:graphicData uri="http://schemas.microsoft.com/office/word/2010/wordprocessingShape">
                   <wps:wsp>
-                    <wps:cNvSpPr txBox="1"/>
+                    <wps:cNvSpPr/>
                     <wps:spPr>
                       <a:xfrm>
                         <a:off x="0" y="0"/>
-                        <a:ext cx="900430" cy="202565"/>
+                        <a:ext cx="900360" cy="202680"/>
                       </a:xfrm>
-                      <a:prstGeom prst="rect"/>
+                      <a:prstGeom prst="rect">
+                        <a:avLst/>
+                      </a:prstGeom>
+                      <a:noFill/>
+                      <a:ln>
+                        <a:noFill/>
+                      </a:ln>
                     </wps:spPr>
+                    <wps:style>
+                      <a:lnRef idx="0"/>
+                      <a:fillRef idx="0"/>
+                      <a:effectRef idx="0"/>
+                      <a:fontRef idx="minor"/>
+                    </wps:style>
                     <wps:txbx>
                       <w:txbxContent>
                         <w:p>
@@ -6528,7 +6586,7 @@
                         </w:p>
                       </w:txbxContent>
                     </wps:txbx>
-                    <wps:bodyPr anchor="t" lIns="0" tIns="0" rIns="0" bIns="0">
+                    <wps:bodyPr lIns="0" rIns="0" tIns="0" bIns="0">
                       <a:noAutofit/>
                     </wps:bodyPr>
                   </wps:wsp>
@@ -6539,8 +6597,11 @@
         </mc:Choice>
         <mc:Fallback>
           <w:pict>
-            <v:rect stroked="f" strokeweight="0pt" style="position:absolute;rotation:0;width:70.9pt;height:15.95pt;mso-wrap-distance-left:9pt;mso-wrap-distance-right:9pt;mso-wrap-distance-top:0pt;mso-wrap-distance-bottom:0pt;margin-top:33.55pt;mso-position-vertical-relative:text;margin-left:446.5pt;mso-position-horizontal-relative:text">
-              <v:textbox inset="0in,0in,0in,0in">
+            <v:rect id="shape_0" ID="Image4" stroked="f" style="position:absolute;margin-left:446.5pt;margin-top:33.55pt;width:70.85pt;height:15.9pt">
+              <w10:wrap type="square"/>
+              <v:fill o:detectmouseclick="t" on="false"/>
+              <v:stroke color="#3465a4" joinstyle="round" endcap="flat"/>
+              <v:textbox>
                 <w:txbxContent>
                   <w:p>
                     <w:pPr>
@@ -6691,6 +6752,7 @@
       </w:pPr>
       <w:rPr>
         <w:rFonts w:ascii="Symbol" w:hAnsi="Symbol" w:cs="Symbol" w:hint="default"/>
+        <w:rFonts w:cs="Symbol"/>
       </w:rPr>
     </w:lvl>
     <w:lvl w:ilvl="1">
@@ -6716,6 +6778,7 @@
       </w:pPr>
       <w:rPr>
         <w:rFonts w:ascii="Wingdings" w:hAnsi="Wingdings" w:cs="Wingdings" w:hint="default"/>
+        <w:rFonts w:cs="Wingdings"/>
       </w:rPr>
     </w:lvl>
     <w:lvl w:ilvl="3">
@@ -6728,6 +6791,7 @@
       </w:pPr>
       <w:rPr>
         <w:rFonts w:ascii="Symbol" w:hAnsi="Symbol" w:cs="Symbol" w:hint="default"/>
+        <w:rFonts w:cs="Symbol"/>
       </w:rPr>
     </w:lvl>
     <w:lvl w:ilvl="4">
@@ -6753,6 +6817,7 @@
       </w:pPr>
       <w:rPr>
         <w:rFonts w:ascii="Wingdings" w:hAnsi="Wingdings" w:cs="Wingdings" w:hint="default"/>
+        <w:rFonts w:cs="Wingdings"/>
       </w:rPr>
     </w:lvl>
     <w:lvl w:ilvl="6">
@@ -6765,6 +6830,7 @@
       </w:pPr>
       <w:rPr>
         <w:rFonts w:ascii="Symbol" w:hAnsi="Symbol" w:cs="Symbol" w:hint="default"/>
+        <w:rFonts w:cs="Symbol"/>
       </w:rPr>
     </w:lvl>
     <w:lvl w:ilvl="7">
@@ -6790,6 +6856,7 @@
       </w:pPr>
       <w:rPr>
         <w:rFonts w:ascii="Wingdings" w:hAnsi="Wingdings" w:cs="Wingdings" w:hint="default"/>
+        <w:rFonts w:cs="Wingdings"/>
       </w:rPr>
     </w:lvl>
   </w:abstractNum>
@@ -6804,6 +6871,7 @@
       </w:pPr>
       <w:rPr>
         <w:rFonts w:ascii="Symbol" w:hAnsi="Symbol" w:cs="Symbol" w:hint="default"/>
+        <w:rFonts w:cs="Symbol"/>
       </w:rPr>
     </w:lvl>
     <w:lvl w:ilvl="1">
@@ -6829,6 +6897,7 @@
       </w:pPr>
       <w:rPr>
         <w:rFonts w:ascii="Wingdings" w:hAnsi="Wingdings" w:cs="Wingdings" w:hint="default"/>
+        <w:rFonts w:cs="Wingdings"/>
       </w:rPr>
     </w:lvl>
     <w:lvl w:ilvl="3">
@@ -6841,6 +6910,7 @@
       </w:pPr>
       <w:rPr>
         <w:rFonts w:ascii="Symbol" w:hAnsi="Symbol" w:cs="Symbol" w:hint="default"/>
+        <w:rFonts w:cs="Symbol"/>
       </w:rPr>
     </w:lvl>
     <w:lvl w:ilvl="4">
@@ -6866,6 +6936,7 @@
       </w:pPr>
       <w:rPr>
         <w:rFonts w:ascii="Wingdings" w:hAnsi="Wingdings" w:cs="Wingdings" w:hint="default"/>
+        <w:rFonts w:cs="Wingdings"/>
       </w:rPr>
     </w:lvl>
     <w:lvl w:ilvl="6">
@@ -6878,6 +6949,7 @@
       </w:pPr>
       <w:rPr>
         <w:rFonts w:ascii="Symbol" w:hAnsi="Symbol" w:cs="Symbol" w:hint="default"/>
+        <w:rFonts w:cs="Symbol"/>
       </w:rPr>
     </w:lvl>
     <w:lvl w:ilvl="7">
@@ -6903,6 +6975,7 @@
       </w:pPr>
       <w:rPr>
         <w:rFonts w:ascii="Wingdings" w:hAnsi="Wingdings" w:cs="Wingdings" w:hint="default"/>
+        <w:rFonts w:cs="Wingdings"/>
       </w:rPr>
     </w:lvl>
   </w:abstractNum>
@@ -6917,6 +6990,8 @@
       </w:pPr>
       <w:rPr>
         <w:rFonts w:ascii="Symbol" w:hAnsi="Symbol" w:cs="Symbol" w:hint="default"/>
+        <w:b/>
+        <w:rFonts w:cs="Symbol"/>
       </w:rPr>
     </w:lvl>
     <w:lvl w:ilvl="1">
@@ -6942,6 +7017,7 @@
       </w:pPr>
       <w:rPr>
         <w:rFonts w:ascii="Wingdings" w:hAnsi="Wingdings" w:cs="Wingdings" w:hint="default"/>
+        <w:rFonts w:cs="Wingdings"/>
       </w:rPr>
     </w:lvl>
     <w:lvl w:ilvl="3">
@@ -6954,6 +7030,7 @@
       </w:pPr>
       <w:rPr>
         <w:rFonts w:ascii="Symbol" w:hAnsi="Symbol" w:cs="Symbol" w:hint="default"/>
+        <w:rFonts w:cs="Symbol"/>
       </w:rPr>
     </w:lvl>
     <w:lvl w:ilvl="4">
@@ -6979,6 +7056,7 @@
       </w:pPr>
       <w:rPr>
         <w:rFonts w:ascii="Wingdings" w:hAnsi="Wingdings" w:cs="Wingdings" w:hint="default"/>
+        <w:rFonts w:cs="Wingdings"/>
       </w:rPr>
     </w:lvl>
     <w:lvl w:ilvl="6">
@@ -6991,6 +7069,7 @@
       </w:pPr>
       <w:rPr>
         <w:rFonts w:ascii="Symbol" w:hAnsi="Symbol" w:cs="Symbol" w:hint="default"/>
+        <w:rFonts w:cs="Symbol"/>
       </w:rPr>
     </w:lvl>
     <w:lvl w:ilvl="7">
@@ -7016,6 +7095,7 @@
       </w:pPr>
       <w:rPr>
         <w:rFonts w:ascii="Wingdings" w:hAnsi="Wingdings" w:cs="Wingdings" w:hint="default"/>
+        <w:rFonts w:cs="Wingdings"/>
       </w:rPr>
     </w:lvl>
   </w:abstractNum>
@@ -7030,6 +7110,7 @@
       </w:pPr>
       <w:rPr>
         <w:rFonts w:ascii="Symbol" w:hAnsi="Symbol" w:cs="Symbol" w:hint="default"/>
+        <w:rFonts w:cs="Symbol"/>
       </w:rPr>
     </w:lvl>
     <w:lvl w:ilvl="1">
@@ -7055,6 +7136,7 @@
       </w:pPr>
       <w:rPr>
         <w:rFonts w:ascii="Wingdings" w:hAnsi="Wingdings" w:cs="Wingdings" w:hint="default"/>
+        <w:rFonts w:cs="Wingdings"/>
       </w:rPr>
     </w:lvl>
     <w:lvl w:ilvl="3">
@@ -7067,6 +7149,7 @@
       </w:pPr>
       <w:rPr>
         <w:rFonts w:ascii="Symbol" w:hAnsi="Symbol" w:cs="Symbol" w:hint="default"/>
+        <w:rFonts w:cs="Symbol"/>
       </w:rPr>
     </w:lvl>
     <w:lvl w:ilvl="4">
@@ -7092,6 +7175,7 @@
       </w:pPr>
       <w:rPr>
         <w:rFonts w:ascii="Wingdings" w:hAnsi="Wingdings" w:cs="Wingdings" w:hint="default"/>
+        <w:rFonts w:cs="Wingdings"/>
       </w:rPr>
     </w:lvl>
     <w:lvl w:ilvl="6">
@@ -7104,6 +7188,7 @@
       </w:pPr>
       <w:rPr>
         <w:rFonts w:ascii="Symbol" w:hAnsi="Symbol" w:cs="Symbol" w:hint="default"/>
+        <w:rFonts w:cs="Symbol"/>
       </w:rPr>
     </w:lvl>
     <w:lvl w:ilvl="7">
@@ -7129,6 +7214,7 @@
       </w:pPr>
       <w:rPr>
         <w:rFonts w:ascii="Wingdings" w:hAnsi="Wingdings" w:cs="Wingdings" w:hint="default"/>
+        <w:rFonts w:cs="Wingdings"/>
       </w:rPr>
     </w:lvl>
   </w:abstractNum>
@@ -7226,6 +7312,7 @@
       </w:pPr>
       <w:rPr>
         <w:rFonts w:ascii="Symbol" w:hAnsi="Symbol" w:cs="Symbol" w:hint="default"/>
+        <w:rFonts w:cs="Symbol"/>
       </w:rPr>
     </w:lvl>
     <w:lvl w:ilvl="1">
@@ -7251,6 +7338,7 @@
       </w:pPr>
       <w:rPr>
         <w:rFonts w:ascii="Wingdings" w:hAnsi="Wingdings" w:cs="Wingdings" w:hint="default"/>
+        <w:rFonts w:cs="Wingdings"/>
       </w:rPr>
     </w:lvl>
     <w:lvl w:ilvl="3">
@@ -7263,6 +7351,7 @@
       </w:pPr>
       <w:rPr>
         <w:rFonts w:ascii="Symbol" w:hAnsi="Symbol" w:cs="Symbol" w:hint="default"/>
+        <w:rFonts w:cs="Symbol"/>
       </w:rPr>
     </w:lvl>
     <w:lvl w:ilvl="4">
@@ -7288,6 +7377,7 @@
       </w:pPr>
       <w:rPr>
         <w:rFonts w:ascii="Wingdings" w:hAnsi="Wingdings" w:cs="Wingdings" w:hint="default"/>
+        <w:rFonts w:cs="Wingdings"/>
       </w:rPr>
     </w:lvl>
     <w:lvl w:ilvl="6">
@@ -7300,6 +7390,7 @@
       </w:pPr>
       <w:rPr>
         <w:rFonts w:ascii="Symbol" w:hAnsi="Symbol" w:cs="Symbol" w:hint="default"/>
+        <w:rFonts w:cs="Symbol"/>
       </w:rPr>
     </w:lvl>
     <w:lvl w:ilvl="7">
@@ -7325,6 +7416,7 @@
       </w:pPr>
       <w:rPr>
         <w:rFonts w:ascii="Wingdings" w:hAnsi="Wingdings" w:cs="Wingdings" w:hint="default"/>
+        <w:rFonts w:cs="Wingdings"/>
       </w:rPr>
     </w:lvl>
   </w:abstractNum>
@@ -7339,6 +7431,7 @@
       </w:pPr>
       <w:rPr>
         <w:rFonts w:ascii="Symbol" w:hAnsi="Symbol" w:cs="Symbol" w:hint="default"/>
+        <w:rFonts w:cs="Symbol"/>
       </w:rPr>
     </w:lvl>
     <w:lvl w:ilvl="1">
@@ -7364,6 +7457,7 @@
       </w:pPr>
       <w:rPr>
         <w:rFonts w:ascii="Wingdings" w:hAnsi="Wingdings" w:cs="Wingdings" w:hint="default"/>
+        <w:rFonts w:cs="Wingdings"/>
       </w:rPr>
     </w:lvl>
     <w:lvl w:ilvl="3">
@@ -7376,6 +7470,7 @@
       </w:pPr>
       <w:rPr>
         <w:rFonts w:ascii="Symbol" w:hAnsi="Symbol" w:cs="Symbol" w:hint="default"/>
+        <w:rFonts w:cs="Symbol"/>
       </w:rPr>
     </w:lvl>
     <w:lvl w:ilvl="4">
@@ -7401,6 +7496,7 @@
       </w:pPr>
       <w:rPr>
         <w:rFonts w:ascii="Wingdings" w:hAnsi="Wingdings" w:cs="Wingdings" w:hint="default"/>
+        <w:rFonts w:cs="Wingdings"/>
       </w:rPr>
     </w:lvl>
     <w:lvl w:ilvl="6">
@@ -7413,6 +7509,7 @@
       </w:pPr>
       <w:rPr>
         <w:rFonts w:ascii="Symbol" w:hAnsi="Symbol" w:cs="Symbol" w:hint="default"/>
+        <w:rFonts w:cs="Symbol"/>
       </w:rPr>
     </w:lvl>
     <w:lvl w:ilvl="7">
@@ -7438,6 +7535,7 @@
       </w:pPr>
       <w:rPr>
         <w:rFonts w:ascii="Wingdings" w:hAnsi="Wingdings" w:cs="Wingdings" w:hint="default"/>
+        <w:rFonts w:cs="Wingdings"/>
       </w:rPr>
     </w:lvl>
   </w:abstractNum>
@@ -7566,7 +7664,6 @@
     <w:rPrDefault>
       <w:rPr>
         <w:rFonts w:ascii="Calibri" w:hAnsi="Calibri" w:eastAsia="Calibri" w:cs="" w:asciiTheme="minorHAnsi" w:cstheme="minorBidi" w:eastAsiaTheme="minorHAnsi" w:hAnsiTheme="minorHAnsi"/>
-        <w:sz w:val="22"/>
         <w:szCs w:val="22"/>
         <w:lang w:val="en-US" w:eastAsia="en-US" w:bidi="ar-SA"/>
       </w:rPr>
@@ -9053,6 +9150,398 @@
       <w:szCs w:val="19"/>
     </w:rPr>
   </w:style>
+  <w:style w:type="character" w:styleId="ListLabel105">
+    <w:name w:val="ListLabel 105"/>
+    <w:qFormat/>
+    <w:rPr>
+      <w:rFonts w:cs="Symbol"/>
+    </w:rPr>
+  </w:style>
+  <w:style w:type="character" w:styleId="ListLabel106">
+    <w:name w:val="ListLabel 106"/>
+    <w:qFormat/>
+    <w:rPr>
+      <w:rFonts w:cs="Courier New"/>
+    </w:rPr>
+  </w:style>
+  <w:style w:type="character" w:styleId="ListLabel107">
+    <w:name w:val="ListLabel 107"/>
+    <w:qFormat/>
+    <w:rPr>
+      <w:rFonts w:cs="Wingdings"/>
+    </w:rPr>
+  </w:style>
+  <w:style w:type="character" w:styleId="ListLabel108">
+    <w:name w:val="ListLabel 108"/>
+    <w:qFormat/>
+    <w:rPr>
+      <w:rFonts w:cs="Symbol"/>
+    </w:rPr>
+  </w:style>
+  <w:style w:type="character" w:styleId="ListLabel109">
+    <w:name w:val="ListLabel 109"/>
+    <w:qFormat/>
+    <w:rPr>
+      <w:rFonts w:cs="Courier New"/>
+    </w:rPr>
+  </w:style>
+  <w:style w:type="character" w:styleId="ListLabel110">
+    <w:name w:val="ListLabel 110"/>
+    <w:qFormat/>
+    <w:rPr>
+      <w:rFonts w:cs="Wingdings"/>
+    </w:rPr>
+  </w:style>
+  <w:style w:type="character" w:styleId="ListLabel111">
+    <w:name w:val="ListLabel 111"/>
+    <w:qFormat/>
+    <w:rPr>
+      <w:rFonts w:cs="Symbol"/>
+    </w:rPr>
+  </w:style>
+  <w:style w:type="character" w:styleId="ListLabel112">
+    <w:name w:val="ListLabel 112"/>
+    <w:qFormat/>
+    <w:rPr>
+      <w:rFonts w:cs="Courier New"/>
+    </w:rPr>
+  </w:style>
+  <w:style w:type="character" w:styleId="ListLabel113">
+    <w:name w:val="ListLabel 113"/>
+    <w:qFormat/>
+    <w:rPr>
+      <w:rFonts w:cs="Wingdings"/>
+    </w:rPr>
+  </w:style>
+  <w:style w:type="character" w:styleId="ListLabel114">
+    <w:name w:val="ListLabel 114"/>
+    <w:qFormat/>
+    <w:rPr>
+      <w:rFonts w:cs="Symbol"/>
+    </w:rPr>
+  </w:style>
+  <w:style w:type="character" w:styleId="ListLabel115">
+    <w:name w:val="ListLabel 115"/>
+    <w:qFormat/>
+    <w:rPr>
+      <w:rFonts w:cs="Courier New"/>
+    </w:rPr>
+  </w:style>
+  <w:style w:type="character" w:styleId="ListLabel116">
+    <w:name w:val="ListLabel 116"/>
+    <w:qFormat/>
+    <w:rPr>
+      <w:rFonts w:cs="Wingdings"/>
+    </w:rPr>
+  </w:style>
+  <w:style w:type="character" w:styleId="ListLabel117">
+    <w:name w:val="ListLabel 117"/>
+    <w:qFormat/>
+    <w:rPr>
+      <w:rFonts w:cs="Symbol"/>
+    </w:rPr>
+  </w:style>
+  <w:style w:type="character" w:styleId="ListLabel118">
+    <w:name w:val="ListLabel 118"/>
+    <w:qFormat/>
+    <w:rPr>
+      <w:rFonts w:cs="Courier New"/>
+    </w:rPr>
+  </w:style>
+  <w:style w:type="character" w:styleId="ListLabel119">
+    <w:name w:val="ListLabel 119"/>
+    <w:qFormat/>
+    <w:rPr>
+      <w:rFonts w:cs="Wingdings"/>
+    </w:rPr>
+  </w:style>
+  <w:style w:type="character" w:styleId="ListLabel120">
+    <w:name w:val="ListLabel 120"/>
+    <w:qFormat/>
+    <w:rPr>
+      <w:rFonts w:cs="Symbol"/>
+    </w:rPr>
+  </w:style>
+  <w:style w:type="character" w:styleId="ListLabel121">
+    <w:name w:val="ListLabel 121"/>
+    <w:qFormat/>
+    <w:rPr>
+      <w:rFonts w:cs="Courier New"/>
+    </w:rPr>
+  </w:style>
+  <w:style w:type="character" w:styleId="ListLabel122">
+    <w:name w:val="ListLabel 122"/>
+    <w:qFormat/>
+    <w:rPr>
+      <w:rFonts w:cs="Wingdings"/>
+    </w:rPr>
+  </w:style>
+  <w:style w:type="character" w:styleId="ListLabel123">
+    <w:name w:val="ListLabel 123"/>
+    <w:qFormat/>
+    <w:rPr>
+      <w:rFonts w:ascii="Consolas" w:hAnsi="Consolas" w:cs="Symbol"/>
+      <w:b/>
+    </w:rPr>
+  </w:style>
+  <w:style w:type="character" w:styleId="ListLabel124">
+    <w:name w:val="ListLabel 124"/>
+    <w:qFormat/>
+    <w:rPr>
+      <w:rFonts w:cs="Courier New"/>
+    </w:rPr>
+  </w:style>
+  <w:style w:type="character" w:styleId="ListLabel125">
+    <w:name w:val="ListLabel 125"/>
+    <w:qFormat/>
+    <w:rPr>
+      <w:rFonts w:cs="Wingdings"/>
+    </w:rPr>
+  </w:style>
+  <w:style w:type="character" w:styleId="ListLabel126">
+    <w:name w:val="ListLabel 126"/>
+    <w:qFormat/>
+    <w:rPr>
+      <w:rFonts w:cs="Symbol"/>
+    </w:rPr>
+  </w:style>
+  <w:style w:type="character" w:styleId="ListLabel127">
+    <w:name w:val="ListLabel 127"/>
+    <w:qFormat/>
+    <w:rPr>
+      <w:rFonts w:cs="Courier New"/>
+    </w:rPr>
+  </w:style>
+  <w:style w:type="character" w:styleId="ListLabel128">
+    <w:name w:val="ListLabel 128"/>
+    <w:qFormat/>
+    <w:rPr>
+      <w:rFonts w:cs="Wingdings"/>
+    </w:rPr>
+  </w:style>
+  <w:style w:type="character" w:styleId="ListLabel129">
+    <w:name w:val="ListLabel 129"/>
+    <w:qFormat/>
+    <w:rPr>
+      <w:rFonts w:cs="Symbol"/>
+    </w:rPr>
+  </w:style>
+  <w:style w:type="character" w:styleId="ListLabel130">
+    <w:name w:val="ListLabel 130"/>
+    <w:qFormat/>
+    <w:rPr>
+      <w:rFonts w:cs="Courier New"/>
+    </w:rPr>
+  </w:style>
+  <w:style w:type="character" w:styleId="ListLabel131">
+    <w:name w:val="ListLabel 131"/>
+    <w:qFormat/>
+    <w:rPr>
+      <w:rFonts w:cs="Wingdings"/>
+    </w:rPr>
+  </w:style>
+  <w:style w:type="character" w:styleId="ListLabel132">
+    <w:name w:val="ListLabel 132"/>
+    <w:qFormat/>
+    <w:rPr>
+      <w:rFonts w:cs="Symbol"/>
+    </w:rPr>
+  </w:style>
+  <w:style w:type="character" w:styleId="ListLabel133">
+    <w:name w:val="ListLabel 133"/>
+    <w:qFormat/>
+    <w:rPr>
+      <w:rFonts w:cs="Courier New"/>
+    </w:rPr>
+  </w:style>
+  <w:style w:type="character" w:styleId="ListLabel134">
+    <w:name w:val="ListLabel 134"/>
+    <w:qFormat/>
+    <w:rPr>
+      <w:rFonts w:cs="Wingdings"/>
+    </w:rPr>
+  </w:style>
+  <w:style w:type="character" w:styleId="ListLabel135">
+    <w:name w:val="ListLabel 135"/>
+    <w:qFormat/>
+    <w:rPr>
+      <w:rFonts w:cs="Symbol"/>
+    </w:rPr>
+  </w:style>
+  <w:style w:type="character" w:styleId="ListLabel136">
+    <w:name w:val="ListLabel 136"/>
+    <w:qFormat/>
+    <w:rPr>
+      <w:rFonts w:cs="Courier New"/>
+    </w:rPr>
+  </w:style>
+  <w:style w:type="character" w:styleId="ListLabel137">
+    <w:name w:val="ListLabel 137"/>
+    <w:qFormat/>
+    <w:rPr>
+      <w:rFonts w:cs="Wingdings"/>
+    </w:rPr>
+  </w:style>
+  <w:style w:type="character" w:styleId="ListLabel138">
+    <w:name w:val="ListLabel 138"/>
+    <w:qFormat/>
+    <w:rPr>
+      <w:rFonts w:cs="Symbol"/>
+    </w:rPr>
+  </w:style>
+  <w:style w:type="character" w:styleId="ListLabel139">
+    <w:name w:val="ListLabel 139"/>
+    <w:qFormat/>
+    <w:rPr>
+      <w:rFonts w:cs="Courier New"/>
+    </w:rPr>
+  </w:style>
+  <w:style w:type="character" w:styleId="ListLabel140">
+    <w:name w:val="ListLabel 140"/>
+    <w:qFormat/>
+    <w:rPr>
+      <w:rFonts w:cs="Wingdings"/>
+    </w:rPr>
+  </w:style>
+  <w:style w:type="character" w:styleId="ListLabel141">
+    <w:name w:val="ListLabel 141"/>
+    <w:qFormat/>
+    <w:rPr>
+      <w:rFonts w:cs="Symbol"/>
+    </w:rPr>
+  </w:style>
+  <w:style w:type="character" w:styleId="ListLabel142">
+    <w:name w:val="ListLabel 142"/>
+    <w:qFormat/>
+    <w:rPr>
+      <w:rFonts w:cs="Courier New"/>
+    </w:rPr>
+  </w:style>
+  <w:style w:type="character" w:styleId="ListLabel143">
+    <w:name w:val="ListLabel 143"/>
+    <w:qFormat/>
+    <w:rPr>
+      <w:rFonts w:cs="Wingdings"/>
+    </w:rPr>
+  </w:style>
+  <w:style w:type="character" w:styleId="ListLabel144">
+    <w:name w:val="ListLabel 144"/>
+    <w:qFormat/>
+    <w:rPr>
+      <w:rFonts w:cs="Symbol"/>
+    </w:rPr>
+  </w:style>
+  <w:style w:type="character" w:styleId="ListLabel145">
+    <w:name w:val="ListLabel 145"/>
+    <w:qFormat/>
+    <w:rPr>
+      <w:rFonts w:cs="Courier New"/>
+    </w:rPr>
+  </w:style>
+  <w:style w:type="character" w:styleId="ListLabel146">
+    <w:name w:val="ListLabel 146"/>
+    <w:qFormat/>
+    <w:rPr>
+      <w:rFonts w:cs="Wingdings"/>
+    </w:rPr>
+  </w:style>
+  <w:style w:type="character" w:styleId="ListLabel147">
+    <w:name w:val="ListLabel 147"/>
+    <w:qFormat/>
+    <w:rPr>
+      <w:rFonts w:cs="Symbol"/>
+    </w:rPr>
+  </w:style>
+  <w:style w:type="character" w:styleId="ListLabel148">
+    <w:name w:val="ListLabel 148"/>
+    <w:qFormat/>
+    <w:rPr>
+      <w:rFonts w:cs="Courier New"/>
+    </w:rPr>
+  </w:style>
+  <w:style w:type="character" w:styleId="ListLabel149">
+    <w:name w:val="ListLabel 149"/>
+    <w:qFormat/>
+    <w:rPr>
+      <w:rFonts w:cs="Wingdings"/>
+    </w:rPr>
+  </w:style>
+  <w:style w:type="character" w:styleId="ListLabel150">
+    <w:name w:val="ListLabel 150"/>
+    <w:qFormat/>
+    <w:rPr>
+      <w:rFonts w:cs="Symbol"/>
+    </w:rPr>
+  </w:style>
+  <w:style w:type="character" w:styleId="ListLabel151">
+    <w:name w:val="ListLabel 151"/>
+    <w:qFormat/>
+    <w:rPr>
+      <w:rFonts w:cs="Courier New"/>
+    </w:rPr>
+  </w:style>
+  <w:style w:type="character" w:styleId="ListLabel152">
+    <w:name w:val="ListLabel 152"/>
+    <w:qFormat/>
+    <w:rPr>
+      <w:rFonts w:cs="Wingdings"/>
+    </w:rPr>
+  </w:style>
+  <w:style w:type="character" w:styleId="ListLabel153">
+    <w:name w:val="ListLabel 153"/>
+    <w:qFormat/>
+    <w:rPr>
+      <w:rFonts w:cs="Symbol"/>
+    </w:rPr>
+  </w:style>
+  <w:style w:type="character" w:styleId="ListLabel154">
+    <w:name w:val="ListLabel 154"/>
+    <w:qFormat/>
+    <w:rPr>
+      <w:rFonts w:cs="Courier New"/>
+    </w:rPr>
+  </w:style>
+  <w:style w:type="character" w:styleId="ListLabel155">
+    <w:name w:val="ListLabel 155"/>
+    <w:qFormat/>
+    <w:rPr>
+      <w:rFonts w:cs="Wingdings"/>
+    </w:rPr>
+  </w:style>
+  <w:style w:type="character" w:styleId="ListLabel156">
+    <w:name w:val="ListLabel 156"/>
+    <w:qFormat/>
+    <w:rPr>
+      <w:rFonts w:cs="Symbol"/>
+    </w:rPr>
+  </w:style>
+  <w:style w:type="character" w:styleId="ListLabel157">
+    <w:name w:val="ListLabel 157"/>
+    <w:qFormat/>
+    <w:rPr>
+      <w:rFonts w:cs="Courier New"/>
+    </w:rPr>
+  </w:style>
+  <w:style w:type="character" w:styleId="ListLabel158">
+    <w:name w:val="ListLabel 158"/>
+    <w:qFormat/>
+    <w:rPr>
+      <w:rFonts w:cs="Wingdings"/>
+    </w:rPr>
+  </w:style>
+  <w:style w:type="character" w:styleId="ListLabel159">
+    <w:name w:val="ListLabel 159"/>
+    <w:qFormat/>
+    <w:rPr/>
+  </w:style>
+  <w:style w:type="character" w:styleId="ListLabel160">
+    <w:name w:val="ListLabel 160"/>
+    <w:qFormat/>
+    <w:rPr>
+      <w:sz w:val="19"/>
+      <w:szCs w:val="19"/>
+    </w:rPr>
+  </w:style>
   <w:style w:type="paragraph" w:styleId="Heading">
     <w:name w:val="Heading"/>
     <w:basedOn w:val="Normal"/>

</xml_diff>